<commit_message>
Added approaches to creating FSM in ECS to doc
</commit_message>
<xml_diff>
--- a/FSM ECS Cohabitation Report.docx
+++ b/FSM ECS Cohabitation Report.docx
@@ -1221,8 +1221,6 @@
         </w:rPr>
         <w:t>,</w:t>
       </w:r>
-      <w:bookmarkStart w:id="0" w:name="_GoBack"/>
-      <w:bookmarkEnd w:id="0"/>
       <w:r>
         <w:rPr>
           <w:rFonts w:ascii="Times New Roman" w:hAnsi="Times New Roman" w:cs="Times New Roman"/>
@@ -1342,6 +1340,281 @@
           <w:szCs w:val="24"/>
         </w:rPr>
         <w:t>the game you actually want to create and into a concrete implementation of ECS with the FSM coupled together.</w:t>
+      </w:r>
+      <w:r>
+        <w:rPr>
+          <w:rFonts w:ascii="Times New Roman" w:hAnsi="Times New Roman" w:cs="Times New Roman"/>
+          <w:sz w:val="24"/>
+          <w:szCs w:val="24"/>
+        </w:rPr>
+        <w:t xml:space="preserve"> One approach I would take to couple FSM into ECS is by using tags in the ECS</w:t>
+      </w:r>
+      <w:r>
+        <w:rPr>
+          <w:rFonts w:ascii="Times New Roman" w:hAnsi="Times New Roman" w:cs="Times New Roman"/>
+          <w:sz w:val="24"/>
+          <w:szCs w:val="24"/>
+        </w:rPr>
+        <w:t xml:space="preserve">. So, for example you could have different tags for states (i.e., “Walking”, “Jumping”). </w:t>
+      </w:r>
+    </w:p>
+    <w:p>
+      <w:pPr>
+        <w:rPr>
+          <w:rFonts w:ascii="Times New Roman" w:hAnsi="Times New Roman" w:cs="Times New Roman"/>
+          <w:sz w:val="24"/>
+          <w:szCs w:val="24"/>
+        </w:rPr>
+      </w:pPr>
+      <w:r>
+        <w:rPr>
+          <w:rFonts w:ascii="Times New Roman" w:hAnsi="Times New Roman" w:cs="Times New Roman"/>
+          <w:sz w:val="24"/>
+          <w:szCs w:val="24"/>
+        </w:rPr>
+        <w:t>This implementation can be done, but the problem of this approach is maintainability</w:t>
+      </w:r>
+      <w:r>
+        <w:rPr>
+          <w:rFonts w:ascii="Times New Roman" w:hAnsi="Times New Roman" w:cs="Times New Roman"/>
+          <w:sz w:val="24"/>
+          <w:szCs w:val="24"/>
+        </w:rPr>
+        <w:t xml:space="preserve"> and speed</w:t>
+      </w:r>
+      <w:r>
+        <w:rPr>
+          <w:rFonts w:ascii="Times New Roman" w:hAnsi="Times New Roman" w:cs="Times New Roman"/>
+          <w:sz w:val="24"/>
+          <w:szCs w:val="24"/>
+        </w:rPr>
+        <w:t>. This is due to the fact that if you want to check if a particular entity has a state, then you would need to check it like this (if(</w:t>
+      </w:r>
+      <w:proofErr w:type="gramStart"/>
+      <w:r>
+        <w:rPr>
+          <w:rFonts w:ascii="Times New Roman" w:hAnsi="Times New Roman" w:cs="Times New Roman"/>
+          <w:sz w:val="24"/>
+          <w:szCs w:val="24"/>
+        </w:rPr>
+        <w:t>entity.hasState</w:t>
+      </w:r>
+      <w:proofErr w:type="gramEnd"/>
+      <w:r>
+        <w:rPr>
+          <w:rFonts w:ascii="Times New Roman" w:hAnsi="Times New Roman" w:cs="Times New Roman"/>
+          <w:sz w:val="24"/>
+          <w:szCs w:val="24"/>
+        </w:rPr>
+        <w:t>&lt;Walking&gt;()). And you can add/remove states like this (</w:t>
+      </w:r>
+      <w:proofErr w:type="gramStart"/>
+      <w:r>
+        <w:rPr>
+          <w:rFonts w:ascii="Times New Roman" w:hAnsi="Times New Roman" w:cs="Times New Roman"/>
+          <w:sz w:val="24"/>
+          <w:szCs w:val="24"/>
+        </w:rPr>
+        <w:t>entity.removeState</w:t>
+      </w:r>
+      <w:proofErr w:type="gramEnd"/>
+      <w:r>
+        <w:rPr>
+          <w:rFonts w:ascii="Times New Roman" w:hAnsi="Times New Roman" w:cs="Times New Roman"/>
+          <w:sz w:val="24"/>
+          <w:szCs w:val="24"/>
+        </w:rPr>
+        <w:t xml:space="preserve">&lt;Walking&gt;();). This is not maintainable, because if another developer wants to add a new state, then they would need to add </w:t>
+      </w:r>
+      <w:r>
+        <w:rPr>
+          <w:rFonts w:ascii="Times New Roman" w:hAnsi="Times New Roman" w:cs="Times New Roman"/>
+          <w:sz w:val="24"/>
+          <w:szCs w:val="24"/>
+        </w:rPr>
+        <w:t>to the existing codebase</w:t>
+      </w:r>
+      <w:r>
+        <w:rPr>
+          <w:rFonts w:ascii="Times New Roman" w:hAnsi="Times New Roman" w:cs="Times New Roman"/>
+          <w:sz w:val="24"/>
+          <w:szCs w:val="24"/>
+        </w:rPr>
+        <w:t>. Also, if you want to get the current state of an entity, you would need to query this in your ECS systems with something like this (query&lt;Walking, Jumping&gt;). With this approach the more states you have, the less maintainable and slow (</w:t>
+      </w:r>
+      <w:r>
+        <w:rPr>
+          <w:rFonts w:ascii="Times New Roman" w:hAnsi="Times New Roman" w:cs="Times New Roman"/>
+          <w:sz w:val="24"/>
+          <w:szCs w:val="24"/>
+        </w:rPr>
+        <w:t>i.e.</w:t>
+      </w:r>
+      <w:r>
+        <w:rPr>
+          <w:rFonts w:ascii="Times New Roman" w:hAnsi="Times New Roman" w:cs="Times New Roman"/>
+          <w:sz w:val="24"/>
+          <w:szCs w:val="24"/>
+        </w:rPr>
+        <w:t xml:space="preserve"> increase in </w:t>
+      </w:r>
+      <w:r>
+        <w:rPr>
+          <w:rFonts w:ascii="Times New Roman" w:hAnsi="Times New Roman" w:cs="Times New Roman"/>
+          <w:sz w:val="24"/>
+          <w:szCs w:val="24"/>
+        </w:rPr>
+        <w:t>cache misses) your ECS will be.</w:t>
+      </w:r>
+    </w:p>
+    <w:p>
+      <w:pPr>
+        <w:rPr>
+          <w:rFonts w:ascii="Times New Roman" w:hAnsi="Times New Roman" w:cs="Times New Roman"/>
+          <w:sz w:val="24"/>
+          <w:szCs w:val="24"/>
+        </w:rPr>
+      </w:pPr>
+    </w:p>
+    <w:p>
+      <w:pPr>
+        <w:rPr>
+          <w:rFonts w:ascii="Times New Roman" w:hAnsi="Times New Roman" w:cs="Times New Roman"/>
+          <w:sz w:val="24"/>
+          <w:szCs w:val="24"/>
+        </w:rPr>
+      </w:pPr>
+      <w:r>
+        <w:rPr>
+          <w:rFonts w:ascii="Times New Roman" w:hAnsi="Times New Roman" w:cs="Times New Roman"/>
+          <w:sz w:val="24"/>
+          <w:szCs w:val="24"/>
+        </w:rPr>
+        <w:t>Another approach you can take is the archetype approach</w:t>
+      </w:r>
+      <w:r>
+        <w:rPr>
+          <w:rFonts w:ascii="Times New Roman" w:hAnsi="Times New Roman" w:cs="Times New Roman"/>
+          <w:sz w:val="24"/>
+          <w:szCs w:val="24"/>
+        </w:rPr>
+        <w:t>,</w:t>
+      </w:r>
+      <w:r>
+        <w:rPr>
+          <w:rFonts w:ascii="Times New Roman" w:hAnsi="Times New Roman" w:cs="Times New Roman"/>
+          <w:sz w:val="24"/>
+          <w:szCs w:val="24"/>
+        </w:rPr>
+        <w:t xml:space="preserve"> which stores entities with the same sets of components/tags in a table. This will lead to solve the slow issue of the tag approach I mentioned above, because the archetype implementation leads to a cache-efficient component iteration, where all the components will be tightly packed in contiguous memory. The issue with this approach is that if you add/remove tags from entities, which in turn you will need to update the map between entities and components/tags. This if not done properly can slow down your ECS. </w:t>
+      </w:r>
+    </w:p>
+    <w:p>
+      <w:pPr>
+        <w:rPr>
+          <w:rFonts w:ascii="Times New Roman" w:hAnsi="Times New Roman" w:cs="Times New Roman"/>
+          <w:sz w:val="24"/>
+          <w:szCs w:val="24"/>
+        </w:rPr>
+      </w:pPr>
+      <w:r>
+        <w:rPr>
+          <w:rFonts w:ascii="Times New Roman" w:hAnsi="Times New Roman" w:cs="Times New Roman"/>
+          <w:sz w:val="24"/>
+          <w:szCs w:val="24"/>
+        </w:rPr>
+        <w:br/>
+      </w:r>
+    </w:p>
+    <w:p>
+      <w:pPr>
+        <w:rPr>
+          <w:rFonts w:ascii="Times New Roman" w:hAnsi="Times New Roman" w:cs="Times New Roman"/>
+          <w:sz w:val="24"/>
+          <w:szCs w:val="24"/>
+        </w:rPr>
+      </w:pPr>
+      <w:r>
+        <w:rPr>
+          <w:rFonts w:ascii="Times New Roman" w:hAnsi="Times New Roman" w:cs="Times New Roman"/>
+          <w:sz w:val="24"/>
+          <w:szCs w:val="24"/>
+        </w:rPr>
+        <w:br w:type="page"/>
+      </w:r>
+    </w:p>
+    <w:p>
+      <w:pPr>
+        <w:rPr>
+          <w:rFonts w:ascii="Times New Roman" w:hAnsi="Times New Roman" w:cs="Times New Roman"/>
+          <w:sz w:val="24"/>
+          <w:szCs w:val="24"/>
+        </w:rPr>
+      </w:pPr>
+      <w:r>
+        <w:rPr>
+          <w:rFonts w:ascii="Times New Roman" w:hAnsi="Times New Roman" w:cs="Times New Roman"/>
+          <w:sz w:val="24"/>
+          <w:szCs w:val="24"/>
+        </w:rPr>
+        <w:lastRenderedPageBreak/>
+        <w:t xml:space="preserve">A solution that I would recommend is the tag and archetype approach with the addition of having a </w:t>
+      </w:r>
+      <w:r>
+        <w:rPr>
+          <w:rFonts w:ascii="Times New Roman" w:hAnsi="Times New Roman" w:cs="Times New Roman"/>
+          <w:sz w:val="24"/>
+          <w:szCs w:val="24"/>
+        </w:rPr>
+        <w:t>linked-list per state, that is stored adjacent to the FSM component array with the different state identifiers stored within. So</w:t>
+      </w:r>
+      <w:r>
+        <w:rPr>
+          <w:rFonts w:ascii="Times New Roman" w:hAnsi="Times New Roman" w:cs="Times New Roman"/>
+          <w:sz w:val="24"/>
+          <w:szCs w:val="24"/>
+        </w:rPr>
+        <w:t>,</w:t>
+      </w:r>
+      <w:r>
+        <w:rPr>
+          <w:rFonts w:ascii="Times New Roman" w:hAnsi="Times New Roman" w:cs="Times New Roman"/>
+          <w:sz w:val="24"/>
+          <w:szCs w:val="24"/>
+        </w:rPr>
+        <w:t xml:space="preserve"> by this approach all you will need to is go the head node of the corresponding linked list and follow all the nodes through the linked list and get the states that you need. The linked list can be stored as another adjacent array of integers where the integer will point to the next node in the array. Also, because states are mutually exclusive from one another, the lists for different states can be joined together in a single array which can be </w:t>
+      </w:r>
+      <w:r>
+        <w:rPr>
+          <w:rFonts w:ascii="Times New Roman" w:hAnsi="Times New Roman" w:cs="Times New Roman"/>
+          <w:sz w:val="24"/>
+          <w:szCs w:val="24"/>
+        </w:rPr>
+        <w:t xml:space="preserve">stored </w:t>
+      </w:r>
+      <w:r>
+        <w:rPr>
+          <w:rFonts w:ascii="Times New Roman" w:hAnsi="Times New Roman" w:cs="Times New Roman"/>
+          <w:sz w:val="24"/>
+          <w:szCs w:val="24"/>
+        </w:rPr>
+        <w:t xml:space="preserve">alongside the component array. This approach is slower than the component iteration, but it will not increase the overhead of inserting and removing states (remove + insertions in linked lists are constant time). This approach is also very fast in doing many queries to find a particular state in an entity. </w:t>
+      </w:r>
+      <w:r>
+        <w:rPr>
+          <w:rFonts w:ascii="Times New Roman" w:hAnsi="Times New Roman" w:cs="Times New Roman"/>
+          <w:sz w:val="24"/>
+          <w:szCs w:val="24"/>
+        </w:rPr>
+        <w:t>This approach done probably will give you a good FSM that is coupled to the ECS paradigm</w:t>
+      </w:r>
+      <w:r>
+        <w:rPr>
+          <w:rFonts w:ascii="Times New Roman" w:hAnsi="Times New Roman" w:cs="Times New Roman"/>
+          <w:sz w:val="24"/>
+          <w:szCs w:val="24"/>
+        </w:rPr>
+        <w:t>.</w:t>
       </w:r>
     </w:p>
     <w:p>
@@ -1511,6 +1784,7 @@
           <w:szCs w:val="24"/>
         </w:rPr>
       </w:pPr>
+      <w:bookmarkStart w:id="0" w:name="_GoBack"/>
       <w:r>
         <w:rPr>
           <w:rFonts w:ascii="Times New Roman" w:hAnsi="Times New Roman" w:cs="Times New Roman"/>
@@ -1591,6 +1865,7 @@
         </w:rPr>
         <w:t>But over time, after a small-scale studio as created a video game that the public audience like. I would recommend to create an ECS to make development easier on the developers.</w:t>
       </w:r>
+      <w:bookmarkEnd w:id="0"/>
     </w:p>
     <w:sectPr>
       <w:pgSz w:w="11906" w:h="16838"/>

</xml_diff>

<commit_message>
Now the document is actually done
</commit_message>
<xml_diff>
--- a/FSM ECS Cohabitation Report.docx
+++ b/FSM ECS Cohabitation Report.docx
@@ -948,7 +948,17 @@
           <w:sz w:val="24"/>
           <w:szCs w:val="24"/>
         </w:rPr>
-        <w:t>that the game they are making is immersive to the</w:t>
+        <w:t>that the game they are making is imme</w:t>
+      </w:r>
+      <w:bookmarkStart w:id="0" w:name="_GoBack"/>
+      <w:bookmarkEnd w:id="0"/>
+      <w:r>
+        <w:rPr>
+          <w:rFonts w:ascii="Times New Roman" w:hAnsi="Times New Roman" w:cs="Times New Roman"/>
+          <w:sz w:val="24"/>
+          <w:szCs w:val="24"/>
+        </w:rPr>
+        <w:t>rsive to the</w:t>
       </w:r>
       <w:r>
         <w:rPr>
@@ -1683,6 +1693,14 @@
         </w:rPr>
         <w:t xml:space="preserve"> such as the “Diamond problem” and large inheritance tress. </w:t>
       </w:r>
+      <w:r>
+        <w:rPr>
+          <w:rFonts w:ascii="Times New Roman" w:hAnsi="Times New Roman" w:cs="Times New Roman"/>
+          <w:sz w:val="24"/>
+          <w:szCs w:val="24"/>
+        </w:rPr>
+        <w:t xml:space="preserve">In my personal opinion, ECS with FSM is not warranted, unless you have the capital to spend for 6 months or more development time to create an ECS paradigm with FSM coupled in and also, if you want an engine that has the capabilities of re-using different types of components together. </w:t>
+      </w:r>
     </w:p>
     <w:p>
       <w:pPr>
@@ -1772,7 +1790,23 @@
           <w:sz w:val="24"/>
           <w:szCs w:val="24"/>
         </w:rPr>
-        <w:t xml:space="preserve"> with their own custom engine to integrate ECS with FSM coupled together. The reason for this, is by developing this paradigm, you will create a pattern that any game can use and will cause less overhead while you are creating multiple different games. </w:t>
+        <w:t xml:space="preserve"> with their own custom engine to integrate ECS with FSM coupled together</w:t>
+      </w:r>
+      <w:r>
+        <w:rPr>
+          <w:rFonts w:ascii="Times New Roman" w:hAnsi="Times New Roman" w:cs="Times New Roman"/>
+          <w:sz w:val="24"/>
+          <w:szCs w:val="24"/>
+        </w:rPr>
+        <w:t xml:space="preserve"> into their engine</w:t>
+      </w:r>
+      <w:r>
+        <w:rPr>
+          <w:rFonts w:ascii="Times New Roman" w:hAnsi="Times New Roman" w:cs="Times New Roman"/>
+          <w:sz w:val="24"/>
+          <w:szCs w:val="24"/>
+        </w:rPr>
+        <w:t xml:space="preserve">. The reason for this, is by developing this paradigm, you will create a pattern that any game can use and will cause less overhead while you are creating multiple different games. </w:t>
       </w:r>
     </w:p>
     <w:p>
@@ -1872,8 +1906,6 @@
         </w:rPr>
         <w:t>As re-writing your entire engine to use ECS and FSM is very time consuming and hard, as it’s a different way of thinking.</w:t>
       </w:r>
-      <w:bookmarkStart w:id="0" w:name="_GoBack"/>
-      <w:bookmarkEnd w:id="0"/>
       <w:r>
         <w:rPr>
           <w:rFonts w:ascii="Times New Roman" w:hAnsi="Times New Roman" w:cs="Times New Roman"/>

</xml_diff>